<commit_message>
removido trecho invalido da documentação
</commit_message>
<xml_diff>
--- a/DocAndDiagrams/Requisitos.docx
+++ b/DocAndDiagrams/Requisitos.docx
@@ -20,21 +20,6 @@
     <w:p>
       <w:r>
         <w:t>Bruno Gonçalves</w:t>
-      </w:r>
-    </w:p>
-    <w:p>
-      <w:r>
-        <w:t>Fábio G. Borba</w:t>
-      </w:r>
-    </w:p>
-    <w:p>
-      <w:r>
-        <w:t>Fernando Novais</w:t>
-      </w:r>
-    </w:p>
-    <w:p>
-      <w:r>
-        <w:t>Jonathan Willian</w:t>
       </w:r>
     </w:p>
     <w:p/>
@@ -334,33 +319,33 @@
         <w:rPr>
           <w:sz w:val="24"/>
         </w:rPr>
+        <w:t>O Sistema deve permitir que o usuário faça pesquisas de apresentações existentes que estejam cadastradas como públicas no sistema.</w:t>
+      </w:r>
+    </w:p>
+    <w:p>
+      <w:pPr>
+        <w:rPr>
+          <w:sz w:val="24"/>
+        </w:rPr>
+      </w:pPr>
+      <w:r>
+        <w:rPr>
+          <w:sz w:val="24"/>
+        </w:rPr>
+        <w:t>O Sistema deve permitir que o usuario veja a descrição das apresentações pesquisadas.</w:t>
+      </w:r>
+    </w:p>
+    <w:p>
+      <w:pPr>
+        <w:rPr>
+          <w:sz w:val="24"/>
+        </w:rPr>
+      </w:pPr>
+      <w:r>
+        <w:rPr>
+          <w:sz w:val="24"/>
+        </w:rPr>
         <w:lastRenderedPageBreak/>
-        <w:t>O Sistema deve permitir que o usuário faça pesquisas de apresentações existentes que estejam cadastradas como públicas no sistema.</w:t>
-      </w:r>
-    </w:p>
-    <w:p>
-      <w:pPr>
-        <w:rPr>
-          <w:sz w:val="24"/>
-        </w:rPr>
-      </w:pPr>
-      <w:r>
-        <w:rPr>
-          <w:sz w:val="24"/>
-        </w:rPr>
-        <w:t>O Sistema deve permitir que o usuario veja a descrição das apresentações pesquisadas.</w:t>
-      </w:r>
-    </w:p>
-    <w:p>
-      <w:pPr>
-        <w:rPr>
-          <w:sz w:val="24"/>
-        </w:rPr>
-      </w:pPr>
-      <w:r>
-        <w:rPr>
-          <w:sz w:val="24"/>
-        </w:rPr>
         <w:t>O Sistema deve permitir que o usuário visualize as apresentações.</w:t>
       </w:r>
     </w:p>
@@ -662,33 +647,33 @@
         <w:rPr>
           <w:sz w:val="36"/>
         </w:rPr>
+        <w:t>Não Funcionais</w:t>
+      </w:r>
+    </w:p>
+    <w:p>
+      <w:pPr>
+        <w:rPr>
+          <w:sz w:val="24"/>
+        </w:rPr>
+      </w:pPr>
+      <w:r>
+        <w:rPr>
+          <w:sz w:val="24"/>
+        </w:rPr>
+        <w:t>O sistema deve ter a possibilidade de ser traduzido para inglês ou português.</w:t>
+      </w:r>
+    </w:p>
+    <w:p>
+      <w:pPr>
+        <w:rPr>
+          <w:sz w:val="24"/>
+        </w:rPr>
+      </w:pPr>
+      <w:r>
+        <w:rPr>
+          <w:sz w:val="24"/>
+        </w:rPr>
         <w:lastRenderedPageBreak/>
-        <w:t>Não Funcionais</w:t>
-      </w:r>
-    </w:p>
-    <w:p>
-      <w:pPr>
-        <w:rPr>
-          <w:sz w:val="24"/>
-        </w:rPr>
-      </w:pPr>
-      <w:r>
-        <w:rPr>
-          <w:sz w:val="24"/>
-        </w:rPr>
-        <w:t>O sistema deve ter a possibilidade de ser traduzido para inglês ou português.</w:t>
-      </w:r>
-    </w:p>
-    <w:p>
-      <w:pPr>
-        <w:rPr>
-          <w:sz w:val="24"/>
-        </w:rPr>
-      </w:pPr>
-      <w:r>
-        <w:rPr>
-          <w:sz w:val="24"/>
-        </w:rPr>
         <w:t>O usuário deve conseguir acessar qualquer funcionalidade do sistema com no máximo 3 cliques.</w:t>
       </w:r>
     </w:p>
@@ -747,497 +732,13 @@
     <w:p>
       <w:pPr>
         <w:rPr>
-          <w:sz w:val="24"/>
-        </w:rPr>
-      </w:pPr>
-    </w:p>
-    <w:p>
-      <w:pPr>
-        <w:rPr>
+          <w:b/>
           <w:sz w:val="24"/>
           <w:lang w:val="en-US"/>
         </w:rPr>
       </w:pPr>
-      <w:r>
-        <w:rPr>
-          <w:sz w:val="24"/>
-          <w:lang w:val="en-US"/>
-        </w:rPr>
-        <w:t xml:space="preserve">URLs </w:t>
-      </w:r>
-    </w:p>
-    <w:p>
-      <w:pPr>
-        <w:rPr>
-          <w:sz w:val="24"/>
-          <w:lang w:val="en-US"/>
-        </w:rPr>
-      </w:pPr>
-      <w:r>
-        <w:rPr>
-          <w:sz w:val="24"/>
-          <w:lang w:val="en-US"/>
-        </w:rPr>
-        <w:t xml:space="preserve">Get </w:t>
-      </w:r>
-      <w:r>
-        <w:rPr>
-          <w:sz w:val="24"/>
-          <w:lang w:val="en-US"/>
-        </w:rPr>
-        <w:t>put post delet</w:t>
-      </w:r>
-    </w:p>
-    <w:p>
-      <w:pPr>
-        <w:rPr>
-          <w:sz w:val="24"/>
-          <w:lang w:val="en-US"/>
-        </w:rPr>
-      </w:pPr>
-      <w:r>
-        <w:rPr>
-          <w:sz w:val="24"/>
-          <w:lang w:val="en-US"/>
-        </w:rPr>
-        <w:t>/hydra/v1/login</w:t>
-      </w:r>
-    </w:p>
-    <w:p>
-      <w:pPr>
-        <w:rPr>
-          <w:sz w:val="24"/>
-          <w:lang w:val="en-US"/>
-        </w:rPr>
-      </w:pPr>
-      <w:r>
-        <w:rPr>
-          <w:sz w:val="24"/>
-          <w:lang w:val="en-US"/>
-        </w:rPr>
-        <w:t>Post:</w:t>
-      </w:r>
-      <w:r>
-        <w:rPr>
-          <w:sz w:val="24"/>
-          <w:lang w:val="en-US"/>
-        </w:rPr>
-        <w:t>{login,senha}   {</w:t>
-      </w:r>
-      <w:r>
-        <w:rPr>
-          <w:sz w:val="24"/>
-          <w:lang w:val="en-US"/>
-        </w:rPr>
-        <w:t>token,</w:t>
-      </w:r>
-      <w:r>
-        <w:rPr>
-          <w:sz w:val="24"/>
-          <w:lang w:val="en-US"/>
-        </w:rPr>
-        <w:t>user}</w:t>
-      </w:r>
-    </w:p>
-    <w:p>
-      <w:pPr>
-        <w:rPr>
-          <w:sz w:val="24"/>
-          <w:lang w:val="en-US"/>
-        </w:rPr>
-      </w:pPr>
-      <w:r>
-        <w:rPr>
-          <w:sz w:val="24"/>
-          <w:lang w:val="en-US"/>
-        </w:rPr>
-        <w:t>/hydra/v1/logout get</w:t>
-      </w:r>
-    </w:p>
-    <w:p>
-      <w:pPr>
-        <w:rPr>
-          <w:sz w:val="24"/>
-          <w:lang w:val="en-US"/>
-        </w:rPr>
-      </w:pPr>
-      <w:r>
-        <w:rPr>
-          <w:sz w:val="24"/>
-          <w:lang w:val="en-US"/>
-        </w:rPr>
-        <w:t>post</w:t>
-      </w:r>
-      <w:r>
-        <w:rPr>
-          <w:sz w:val="24"/>
-          <w:lang w:val="en-US"/>
-        </w:rPr>
-        <w:t>:</w:t>
-      </w:r>
-      <w:r>
-        <w:rPr>
-          <w:sz w:val="24"/>
-          <w:lang w:val="en-US"/>
-        </w:rPr>
-        <w:t>{</w:t>
-      </w:r>
-      <w:r>
-        <w:rPr>
-          <w:sz w:val="24"/>
-          <w:lang w:val="en-US"/>
-        </w:rPr>
-        <w:t>token}   {</w:t>
-      </w:r>
       <w:bookmarkStart w:id="0" w:name="_GoBack"/>
       <w:bookmarkEnd w:id="0"/>
-      <w:r>
-        <w:rPr>
-          <w:sz w:val="24"/>
-          <w:lang w:val="en-US"/>
-        </w:rPr>
-        <w:t>}</w:t>
-      </w:r>
-    </w:p>
-    <w:p>
-      <w:pPr>
-        <w:rPr>
-          <w:sz w:val="24"/>
-          <w:lang w:val="en-US"/>
-        </w:rPr>
-      </w:pPr>
-      <w:r>
-        <w:rPr>
-          <w:sz w:val="24"/>
-          <w:lang w:val="en-US"/>
-        </w:rPr>
-        <w:t>/hydra/v1/slides</w:t>
-      </w:r>
-    </w:p>
-    <w:p>
-      <w:pPr>
-        <w:rPr>
-          <w:sz w:val="24"/>
-          <w:lang w:val="en-US"/>
-        </w:rPr>
-      </w:pPr>
-      <w:r>
-        <w:rPr>
-          <w:sz w:val="24"/>
-          <w:lang w:val="en-US"/>
-        </w:rPr>
-        <w:t>Get</w:t>
-      </w:r>
-      <w:r>
-        <w:rPr>
-          <w:sz w:val="24"/>
-          <w:lang w:val="en-US"/>
-        </w:rPr>
-        <w:t>:</w:t>
-      </w:r>
-      <w:r>
-        <w:rPr>
-          <w:sz w:val="24"/>
-          <w:lang w:val="en-US"/>
-        </w:rPr>
-        <w:t xml:space="preserve">{}   </w:t>
-      </w:r>
-      <w:r>
-        <w:rPr>
-          <w:sz w:val="24"/>
-          <w:lang w:val="en-US"/>
-        </w:rPr>
-        <w:t>{slides}</w:t>
-      </w:r>
-    </w:p>
-    <w:p>
-      <w:pPr>
-        <w:rPr>
-          <w:sz w:val="24"/>
-          <w:lang w:val="en-US"/>
-        </w:rPr>
-      </w:pPr>
-      <w:r>
-        <w:rPr>
-          <w:sz w:val="24"/>
-          <w:lang w:val="en-US"/>
-        </w:rPr>
-        <w:t>Get:{}   {slide}</w:t>
-      </w:r>
-    </w:p>
-    <w:p>
-      <w:pPr>
-        <w:rPr>
-          <w:sz w:val="24"/>
-          <w:lang w:val="en-US"/>
-        </w:rPr>
-      </w:pPr>
-      <w:r>
-        <w:rPr>
-          <w:sz w:val="24"/>
-          <w:lang w:val="en-US"/>
-        </w:rPr>
-        <w:t>/hydra/v1/user</w:t>
-      </w:r>
-    </w:p>
-    <w:p>
-      <w:pPr>
-        <w:rPr>
-          <w:sz w:val="24"/>
-          <w:lang w:val="en-US"/>
-        </w:rPr>
-      </w:pPr>
-      <w:r>
-        <w:rPr>
-          <w:sz w:val="24"/>
-          <w:lang w:val="en-US"/>
-        </w:rPr>
-        <w:t>Get:{}   {user}</w:t>
-      </w:r>
-    </w:p>
-    <w:p>
-      <w:pPr>
-        <w:rPr>
-          <w:sz w:val="24"/>
-          <w:lang w:val="en-US"/>
-        </w:rPr>
-      </w:pPr>
-      <w:r>
-        <w:rPr>
-          <w:sz w:val="24"/>
-          <w:lang w:val="en-US"/>
-        </w:rPr>
-        <w:t>Put:{}   {slides}</w:t>
-      </w:r>
-    </w:p>
-    <w:p>
-      <w:pPr>
-        <w:rPr>
-          <w:sz w:val="24"/>
-          <w:lang w:val="en-US"/>
-        </w:rPr>
-      </w:pPr>
-      <w:r>
-        <w:rPr>
-          <w:sz w:val="24"/>
-          <w:lang w:val="en-US"/>
-        </w:rPr>
-        <w:t>Post:{}   {slides}</w:t>
-      </w:r>
-    </w:p>
-    <w:p>
-      <w:pPr>
-        <w:rPr>
-          <w:sz w:val="24"/>
-          <w:lang w:val="en-US"/>
-        </w:rPr>
-      </w:pPr>
-      <w:r>
-        <w:rPr>
-          <w:sz w:val="24"/>
-          <w:lang w:val="en-US"/>
-        </w:rPr>
-        <w:t>D</w:t>
-      </w:r>
-      <w:r>
-        <w:rPr>
-          <w:sz w:val="24"/>
-          <w:lang w:val="en-US"/>
-        </w:rPr>
-        <w:t>elete</w:t>
-      </w:r>
-      <w:r>
-        <w:rPr>
-          <w:sz w:val="24"/>
-          <w:lang w:val="en-US"/>
-        </w:rPr>
-        <w:t>:{}   {slides}</w:t>
-      </w:r>
-    </w:p>
-    <w:p>
-      <w:pPr>
-        <w:rPr>
-          <w:sz w:val="24"/>
-          <w:lang w:val="en-US"/>
-        </w:rPr>
-      </w:pPr>
-    </w:p>
-    <w:p>
-      <w:pPr>
-        <w:rPr>
-          <w:sz w:val="24"/>
-          <w:lang w:val="en-US"/>
-        </w:rPr>
-      </w:pPr>
-      <w:r>
-        <w:rPr>
-          <w:sz w:val="24"/>
-          <w:lang w:val="en-US"/>
-        </w:rPr>
-        <w:t>/hydra/v1/slide/i get put post delete</w:t>
-      </w:r>
-    </w:p>
-    <w:p>
-      <w:pPr>
-        <w:rPr>
-          <w:sz w:val="24"/>
-          <w:lang w:val="en-US"/>
-        </w:rPr>
-      </w:pPr>
-      <w:r>
-        <w:rPr>
-          <w:sz w:val="24"/>
-          <w:lang w:val="en-US"/>
-        </w:rPr>
-        <w:t>/hydra/v1/liked/slide/</w:t>
-      </w:r>
-      <w:r>
-        <w:rPr>
-          <w:sz w:val="24"/>
-          <w:lang w:val="en-US"/>
-        </w:rPr>
-        <w:t>I put</w:t>
-      </w:r>
-    </w:p>
-    <w:p>
-      <w:pPr>
-        <w:rPr>
-          <w:sz w:val="24"/>
-          <w:lang w:val="en-US"/>
-        </w:rPr>
-      </w:pPr>
-      <w:r>
-        <w:rPr>
-          <w:sz w:val="24"/>
-          <w:lang w:val="en-US"/>
-        </w:rPr>
-        <w:t>/hydra/v1/</w:t>
-      </w:r>
-      <w:r>
-        <w:rPr>
-          <w:sz w:val="24"/>
-          <w:lang w:val="en-US"/>
-        </w:rPr>
-        <w:t>layouts</w:t>
-      </w:r>
-      <w:r>
-        <w:rPr>
-          <w:sz w:val="24"/>
-          <w:lang w:val="en-US"/>
-        </w:rPr>
-        <w:t xml:space="preserve"> get</w:t>
-      </w:r>
-    </w:p>
-    <w:p>
-      <w:pPr>
-        <w:rPr>
-          <w:sz w:val="24"/>
-          <w:lang w:val="en-US"/>
-        </w:rPr>
-      </w:pPr>
-    </w:p>
-    <w:p>
-      <w:pPr>
-        <w:rPr>
-          <w:sz w:val="24"/>
-          <w:lang w:val="en-US"/>
-        </w:rPr>
-      </w:pPr>
-    </w:p>
-    <w:p>
-      <w:pPr>
-        <w:rPr>
-          <w:sz w:val="24"/>
-          <w:lang w:val="en-US"/>
-        </w:rPr>
-      </w:pPr>
-    </w:p>
-    <w:p>
-      <w:pPr>
-        <w:rPr>
-          <w:sz w:val="24"/>
-          <w:lang w:val="en-US"/>
-        </w:rPr>
-      </w:pPr>
-    </w:p>
-    <w:p>
-      <w:pPr>
-        <w:rPr>
-          <w:sz w:val="24"/>
-          <w:lang w:val="en-US"/>
-        </w:rPr>
-      </w:pPr>
-    </w:p>
-    <w:p>
-      <w:pPr>
-        <w:rPr>
-          <w:sz w:val="24"/>
-          <w:lang w:val="en-US"/>
-        </w:rPr>
-      </w:pPr>
-    </w:p>
-    <w:p>
-      <w:pPr>
-        <w:rPr>
-          <w:b/>
-          <w:sz w:val="24"/>
-          <w:lang w:val="en-US"/>
-        </w:rPr>
-      </w:pPr>
-    </w:p>
-    <w:p>
-      <w:pPr>
-        <w:rPr>
-          <w:b/>
-          <w:sz w:val="24"/>
-          <w:lang w:val="en-US"/>
-        </w:rPr>
-      </w:pPr>
-    </w:p>
-    <w:p>
-      <w:pPr>
-        <w:rPr>
-          <w:b/>
-          <w:sz w:val="24"/>
-          <w:lang w:val="en-US"/>
-        </w:rPr>
-      </w:pPr>
-    </w:p>
-    <w:p>
-      <w:pPr>
-        <w:rPr>
-          <w:b/>
-          <w:sz w:val="24"/>
-          <w:lang w:val="en-US"/>
-        </w:rPr>
-      </w:pPr>
-    </w:p>
-    <w:p>
-      <w:pPr>
-        <w:rPr>
-          <w:b/>
-          <w:sz w:val="24"/>
-          <w:lang w:val="en-US"/>
-        </w:rPr>
-      </w:pPr>
-    </w:p>
-    <w:p>
-      <w:pPr>
-        <w:rPr>
-          <w:b/>
-          <w:sz w:val="24"/>
-          <w:lang w:val="en-US"/>
-        </w:rPr>
-      </w:pPr>
-    </w:p>
-    <w:p>
-      <w:pPr>
-        <w:rPr>
-          <w:b/>
-          <w:sz w:val="24"/>
-          <w:lang w:val="en-US"/>
-        </w:rPr>
-      </w:pPr>
     </w:p>
     <w:sectPr>
       <w:pgSz w:w="11906" w:h="16838"/>

</xml_diff>